<commit_message>
- Gesprekverslag 04-06-2013 11:00 afgerond,
-'controllers/profile.php' aangepast :: verschillende view laden voor bepaalde rol + naam en email doorsturen,
- 'models/membership_model.php' aangepast :: we kunnen nu op de profielpagina de naam en het mailadres laten zien, ook vanuit LDAP,
- 'views/profile/index.php aangepast :: om naam en e-mail te laten zien,
- 'views/profile/admin.php' en 'views/profile/personeel.php' aangemaakt :: deze zijn hetzelfde als index.php maar met een extra menu knop.
</commit_message>
<xml_diff>
--- a/Documentatie/Gespreksverslagen/Coach/2013-06-04 Jurjen 8.docx
+++ b/Documentatie/Gespreksverslagen/Coach/2013-06-04 Jurjen 8.docx
@@ -169,78 +169,90 @@
         </w:rPr>
         <w:t>6</w:t>
       </w:r>
+      <w:r>
+        <w:rPr>
+          <w:lang w:val="nl-NL"/>
+        </w:rPr>
+        <w:t>-2013</w:t>
+      </w:r>
+    </w:p>
+    <w:p>
+      <w:pPr>
+        <w:pStyle w:val="Geenafstand"/>
+        <w:rPr>
+          <w:lang w:val="nl-NL"/>
+        </w:rPr>
+      </w:pPr>
+    </w:p>
+    <w:p>
+      <w:pPr>
+        <w:pStyle w:val="Geenafstand"/>
+        <w:rPr>
+          <w:lang w:val="nl-NL"/>
+        </w:rPr>
+      </w:pPr>
+      <w:r>
+        <w:rPr>
+          <w:b/>
+          <w:lang w:val="nl-NL"/>
+        </w:rPr>
+        <w:t>Betreft:</w:t>
+      </w:r>
+      <w:r>
+        <w:rPr>
+          <w:b/>
+          <w:lang w:val="nl-NL"/>
+        </w:rPr>
+        <w:tab/>
+      </w:r>
+      <w:r>
+        <w:rPr>
+          <w:lang w:val="nl-NL"/>
+        </w:rPr>
+        <w:tab/>
+      </w:r>
+      <w:r>
+        <w:rPr>
+          <w:lang w:val="nl-NL"/>
+        </w:rPr>
+        <w:tab/>
+        <w:t xml:space="preserve">P4P SubscribeMe </w:t>
+      </w:r>
+    </w:p>
+    <w:p>
+      <w:pPr>
+        <w:pStyle w:val="Geenafstand"/>
+        <w:rPr>
+          <w:lang w:val="nl-NL"/>
+        </w:rPr>
+      </w:pPr>
+    </w:p>
+    <w:p>
+      <w:pPr>
+        <w:pStyle w:val="Geenafstand"/>
+        <w:rPr>
+          <w:lang w:val="nl-NL"/>
+        </w:rPr>
+      </w:pPr>
+      <w:r>
+        <w:rPr>
+          <w:lang w:val="nl-NL"/>
+        </w:rPr>
+        <w:t xml:space="preserve">We hebben eerst verteld hoe het gaat en hoever we met de voortgang zijn. We waren blij te kunnen vertellen dat het nog steeds volgens planning verloopt.  Daarna hebben we het over de samenwerking gehad met de andere groep, we hebben uitgelegd dat dit i.v.m. o.a. andere structuur erg lastig wordt, dit begreep onze coach wel maar zei dat we dit straks tijdens het volgende gesprek dat vanmiddag plaatsvind </w:t>
+      </w:r>
+      <w:r>
+        <w:rPr>
+          <w:lang w:val="nl-NL"/>
+        </w:rPr>
+        <w:t>ook op deze manier</w:t>
+      </w:r>
       <w:bookmarkStart w:id="0" w:name="_GoBack"/>
       <w:bookmarkEnd w:id="0"/>
       <w:r>
         <w:rPr>
           <w:lang w:val="nl-NL"/>
         </w:rPr>
-        <w:t>-2013</w:t>
-      </w:r>
-    </w:p>
-    <w:p>
-      <w:pPr>
-        <w:pStyle w:val="Geenafstand"/>
-        <w:rPr>
-          <w:lang w:val="nl-NL"/>
-        </w:rPr>
-      </w:pPr>
-    </w:p>
-    <w:p>
-      <w:pPr>
-        <w:pStyle w:val="Geenafstand"/>
-        <w:rPr>
-          <w:lang w:val="nl-NL"/>
-        </w:rPr>
-      </w:pPr>
-      <w:r>
-        <w:rPr>
-          <w:b/>
-          <w:lang w:val="nl-NL"/>
-        </w:rPr>
-        <w:t>Betreft:</w:t>
-      </w:r>
-      <w:r>
-        <w:rPr>
-          <w:b/>
-          <w:lang w:val="nl-NL"/>
-        </w:rPr>
-        <w:tab/>
-      </w:r>
-      <w:r>
-        <w:rPr>
-          <w:lang w:val="nl-NL"/>
-        </w:rPr>
-        <w:tab/>
-      </w:r>
-      <w:r>
-        <w:rPr>
-          <w:lang w:val="nl-NL"/>
-        </w:rPr>
-        <w:tab/>
-        <w:t xml:space="preserve">P4P SubscribeMe </w:t>
-      </w:r>
-    </w:p>
-    <w:p>
-      <w:pPr>
-        <w:pStyle w:val="Geenafstand"/>
-        <w:rPr>
-          <w:lang w:val="nl-NL"/>
-        </w:rPr>
-      </w:pPr>
-    </w:p>
-    <w:p>
-      <w:pPr>
-        <w:pStyle w:val="Geenafstand"/>
-        <w:rPr>
-          <w:lang w:val="nl-NL"/>
-        </w:rPr>
-      </w:pPr>
-      <w:r>
-        <w:rPr>
-          <w:lang w:val="nl-NL"/>
-        </w:rPr>
-        <w:t>…</w:t>
+        <w:t xml:space="preserve"> moeten toelichten.  We hebben verteld wat er nog moet gebeuren (onze to do list laten zien).  Verder hebben we vermeld dat we nog geen server informatie hebben, welke de andere groep achter aan zou gaan. Tot slot hebben we over de database structuur gesproken wat betreft de vakken, toetsen en inschrijven en de bijbehorende relaties.</w:t>
       </w:r>
     </w:p>
     <w:sectPr>

</xml_diff>